<commit_message>
Adicion flujo tecnico y juridico
</commit_message>
<xml_diff>
--- a/help/output.docx
+++ b/help/output.docx
@@ -139,7 +139,7 @@
                 <w:szCs w:val="18"/>
                 <w:lang w:val="es-ES" w:eastAsia="es-CO"/>
               </w:rPr>
-              <w:t xml:space="preserve">ZONAS DE RONDA Y LAS ZONAS DE MANEJO Y PRESERVACION AMBIENTAL DE LOS HUMEDALES DE JUAN AMARILLO, LA VACA Y EL JABOQUE</w:t>
+              <w:t xml:space="preserve">PARQUE NATURAL CHINGAZA</w:t>
             </w:r>
             <w:proofErr w:type="spellStart"/>
             <w:r>
@@ -239,7 +239,7 @@
                 <w:szCs w:val="18"/>
                 <w:lang w:val="es-ES" w:eastAsia="es-CO"/>
               </w:rPr>
-              <w:t xml:space="preserve">P_EAAB808</w:t>
+              <w:t xml:space="preserve">P_EAAB244</w:t>
             </w:r>
             <w:proofErr w:type="spellStart"/>
             <w:r>
@@ -390,7 +390,7 @@
                 <w:szCs w:val="18"/>
                 <w:lang w:eastAsia="es-CO"/>
               </w:rPr>
-              <w:t xml:space="preserve">0035_1999</w:t>
+              <w:t/>
             </w:r>
             <w:proofErr w:type="spellStart"/>
             <w:r>
@@ -485,7 +485,7 @@
                 <w:szCs w:val="18"/>
                 <w:lang w:eastAsia="es-CO"/>
               </w:rPr>
-              <w:t xml:space="preserve">1999-11-10</w:t>
+              <w:t/>
             </w:r>
             <w:proofErr w:type="spellStart"/>
             <w:r>
@@ -583,7 +583,7 @@
                 <w:szCs w:val="18"/>
                 <w:lang w:val="es-ES" w:eastAsia="es-CO"/>
               </w:rPr>
-              <w:t xml:space="preserve">0145_1998</w:t>
+              <w:t/>
             </w:r>
             <w:proofErr w:type="spellStart"/>
             <w:r>
@@ -1093,7 +1093,7 @@
                 <w:szCs w:val="18"/>
                 <w:lang w:eastAsia="es-CO"/>
               </w:rPr>
-              <w:t xml:space="preserve">2</w:t>
+              <w:t/>
             </w:r>
             <w:r>
               <w:rPr>
@@ -1178,7 +1178,7 @@
                 <w:szCs w:val="18"/>
                 <w:lang w:eastAsia="es-CO"/>
               </w:rPr>
-              <w:t xml:space="preserve">1292</w:t>
+              <w:t xml:space="preserve">2606</w:t>
             </w:r>
             <w:proofErr w:type="spellStart"/>
             <w:r>
@@ -1260,7 +1260,7 @@
                 <w:szCs w:val="18"/>
                 <w:lang w:eastAsia="es-CO"/>
               </w:rPr>
-              <w:t xml:space="preserve">07410087 - DANUBIO CENTAUROS</w:t>
+              <w:t xml:space="preserve">07410102 - LAS PALMAS</w:t>
             </w:r>
             <w:proofErr w:type="spellStart"/>
             <w:r>
@@ -1347,7 +1347,7 @@
                 <w:szCs w:val="18"/>
                 <w:lang w:eastAsia="es-CO"/>
               </w:rPr>
-              <w:t xml:space="preserve">Engativa </w:t>
+              <w:t xml:space="preserve">Chapinero</w:t>
             </w:r>
             <w:r>
               <w:rPr>
@@ -1449,7 +1449,7 @@
                 <w:szCs w:val="18"/>
                 <w:lang w:eastAsia="es-CO"/>
               </w:rPr>
-              <w:t xml:space="preserve">KR 104 67D 33</w:t>
+              <w:t xml:space="preserve">EL RINCON</w:t>
             </w:r>
             <w:proofErr w:type="spellStart"/>
             <w:r>
@@ -1536,7 +1536,7 @@
                 <w:szCs w:val="18"/>
                 <w:lang w:eastAsia="es-CO"/>
               </w:rPr>
-              <w:t xml:space="preserve">AAA0207HPRJ</w:t>
+              <w:t/>
             </w:r>
             <w:proofErr w:type="spellStart"/>
             <w:r>
@@ -1618,7 +1618,7 @@
                 <w:szCs w:val="18"/>
                 <w:lang w:eastAsia="es-CO"/>
               </w:rPr>
-              <w:t xml:space="preserve">005680433300000000</w:t>
+              <w:t xml:space="preserve">252790000000000000000000000000</w:t>
             </w:r>
             <w:proofErr w:type="spellStart"/>
             <w:r>
@@ -1705,7 +1705,7 @@
                 <w:szCs w:val="18"/>
                 <w:lang w:eastAsia="es-CO"/>
               </w:rPr>
-              <w:t/>
+              <w:t xml:space="preserve">Agropecuario</w:t>
             </w:r>
             <w:proofErr w:type="spellStart"/>
             <w:r>
@@ -1787,7 +1787,7 @@
                 <w:szCs w:val="18"/>
                 <w:lang w:eastAsia="es-CO"/>
               </w:rPr>
-              <w:t xml:space="preserve">110010156108000430033300000000</w:t>
+              <w:t xml:space="preserve">252790000000000280017000000000</w:t>
             </w:r>
             <w:proofErr w:type="spellStart"/>
             <w:r>
@@ -1874,7 +1874,7 @@
                 <w:szCs w:val="18"/>
                 <w:lang w:eastAsia="es-CO"/>
               </w:rPr>
-              <w:t xml:space="preserve">66 - ESPACIO PUBLICO</w:t>
+              <w:t xml:space="preserve">23 - COMERCIO PUNTUAL</w:t>
             </w:r>
             <w:proofErr w:type="spellStart"/>
             <w:r>
@@ -2241,7 +2241,7 @@
                 <w:szCs w:val="18"/>
                 <w:lang w:eastAsia="es-CO"/>
               </w:rPr>
-              <w:t xml:space="preserve">576</w:t>
+              <w:t/>
             </w:r>
             <w:proofErr w:type="spellStart"/>
             <w:r>
@@ -2400,7 +2400,7 @@
                 <w:szCs w:val="18"/>
                 <w:lang w:eastAsia="es-CO"/>
               </w:rPr>
-              <w:t xml:space="preserve">576</w:t>
+              <w:t xml:space="preserve">16000000</w:t>
             </w:r>
             <w:proofErr w:type="spellStart"/>
             <w:r>
@@ -2582,7 +2582,7 @@
                 <w:szCs w:val="18"/>
                 <w:lang w:eastAsia="es-CO"/>
               </w:rPr>
-              <w:t xml:space="preserve">HUMEDAL JABOQUE</w:t>
+              <w:t/>
             </w:r>
             <w:proofErr w:type="spellStart"/>
             <w:r>
@@ -2679,7 +2679,7 @@
                 <w:szCs w:val="18"/>
                 <w:lang w:eastAsia="es-CO"/>
               </w:rPr>
-              <w:t xml:space="preserve">DECRETO 190 DE 2004</w:t>
+              <w:t/>
             </w:r>
             <w:proofErr w:type="spellStart"/>
             <w:r>
@@ -2760,7 +2760,7 @@
                 <w:szCs w:val="18"/>
                 <w:lang w:eastAsia="es-CO"/>
               </w:rPr>
-              <w:t xml:space="preserve">Sistema Hidríco</w:t>
+              <w:t/>
             </w:r>
             <w:proofErr w:type="spellStart"/>
             <w:r>
@@ -3141,7 +3141,7 @@
                 <w:szCs w:val="18"/>
                 <w:lang w:eastAsia="es-CO"/>
               </w:rPr>
-              <w:t/>
+              <w:t xml:space="preserve">123456789123456780</w:t>
             </w:r>
             <w:proofErr w:type="spellStart"/>
             <w:r>
@@ -3350,7 +3350,7 @@
                 <w:szCs w:val="18"/>
                 <w:lang w:eastAsia="es-CO"/>
               </w:rPr>
-              <w:t xml:space="preserve">278604000</w:t>
+              <w:t/>
             </w:r>
             <w:proofErr w:type="spellStart"/>
             <w:r>
@@ -3520,7 +3520,7 @@
                 <w:szCs w:val="18"/>
                 <w:lang w:eastAsia="es-CO"/>
               </w:rPr>
-              <w:t/>
+              <w:t xml:space="preserve">Ninguno</w:t>
             </w:r>
             <w:proofErr w:type="spellStart"/>
             <w:r>
@@ -3617,7 +3617,7 @@
                 <w:szCs w:val="18"/>
                 <w:lang w:eastAsia="es-CO"/>
               </w:rPr>
-              <w:t/>
+              <w:t xml:space="preserve">Adjudicación por expropiación Judicial</w:t>
             </w:r>
             <w:proofErr w:type="spellStart"/>
             <w:r>
@@ -3718,7 +3718,7 @@
                 <w:szCs w:val="18"/>
                 <w:lang w:eastAsia="es-CO"/>
               </w:rPr>
-              <w:t xml:space="preserve">050C01720869</w:t>
+              <w:t xml:space="preserve">015200000145</w:t>
             </w:r>
             <w:proofErr w:type="spellStart"/>
             <w:r>
@@ -3815,7 +3815,7 @@
                 <w:szCs w:val="18"/>
                 <w:lang w:eastAsia="es-CO"/>
               </w:rPr>
-              <w:t/>
+              <w:t xml:space="preserve">Activo</w:t>
             </w:r>
             <w:proofErr w:type="spellStart"/>
             <w:r>
@@ -3917,7 +3917,7 @@
                 <w:szCs w:val="18"/>
                 <w:lang w:eastAsia="es-CO"/>
               </w:rPr>
-              <w:t xml:space="preserve"> </w:t>
+              <w:t xml:space="preserve"> Sentencia</w:t>
             </w:r>
             <w:proofErr w:type="spellStart"/>
             <w:r>
@@ -4116,7 +4116,7 @@
                 <w:szCs w:val="18"/>
                 <w:lang w:eastAsia="es-CO"/>
               </w:rPr>
-              <w:t xml:space="preserve"> </w:t>
+              <w:t xml:space="preserve"> 1973-02-13</w:t>
             </w:r>
             <w:proofErr w:type="spellStart"/>
             <w:r>
@@ -4315,7 +4315,7 @@
                 <w:szCs w:val="18"/>
                 <w:lang w:eastAsia="es-CO"/>
               </w:rPr>
-              <w:t xml:space="preserve"> </w:t>
+              <w:t xml:space="preserve"> CAQUEZA</w:t>
             </w:r>
             <w:proofErr w:type="spellStart"/>
             <w:r>
@@ -4412,7 +4412,7 @@
                 <w:szCs w:val="18"/>
                 <w:lang w:eastAsia="es-CO"/>
               </w:rPr>
-              <w:t/>
+              <w:t xml:space="preserve">4</w:t>
             </w:r>
             <w:proofErr w:type="spellStart"/>
             <w:r>
@@ -5148,7 +5148,7 @@
                 <w:szCs w:val="18"/>
                 <w:lang w:eastAsia="es-CO"/>
               </w:rPr>
-              <w:t xml:space="preserve">DISTRITO ESPECIAL DE BOGOTA PARA EL FONDO ROTATORIO DE VALORIZACION</w:t>
+              <w:t xml:space="preserve">EMPRESA DE ACUEDUCTO Y ALCANTARILLADO DE BOGOTA</w:t>
             </w:r>
             <w:proofErr w:type="spellStart"/>
             <w:r>
@@ -5243,7 +5243,7 @@
                 <w:szCs w:val="18"/>
                 <w:lang w:val="es-ES" w:eastAsia="es-CO"/>
               </w:rPr>
-              <w:t xml:space="preserve">Número de Identificación Tributaria</w:t>
+              <w:t xml:space="preserve">Cédula de Ciudadanía</w:t>
             </w:r>
             <w:proofErr w:type="spellStart"/>
             <w:r>
@@ -5339,7 +5339,7 @@
                 <w:szCs w:val="18"/>
                 <w:lang w:eastAsia="es-CO"/>
               </w:rPr>
-              <w:t xml:space="preserve">8999990619</w:t>
+              <w:t xml:space="preserve">8999990941</w:t>
             </w:r>
             <w:proofErr w:type="spellStart"/>
             <w:r>
@@ -5575,7 +5575,7 @@
                 <w:szCs w:val="18"/>
                 <w:lang w:eastAsia="es-CO"/>
               </w:rPr>
-              <w:t xml:space="preserve">PREDIO QUE SE ORIGINA POR ENGLOBE DE 3 LOTES DE TERRENO. PENDIENTE SOPORTES DE EP, LEVANTAMIENTO TOPOGRAFICO Y AVALUOS.</w:t>
+              <w:t xml:space="preserve">hola prueba 2 hola prueba 2 hola prueba 2 hola prueba 2 hola prueba 2 hola prueba 2 hola prueba 2 hola prueba 2 hola prueba 2 hola prueba 2 hola prueba 2 hola prueba 2 hola prueba 2 hola prueba 2 hola prueba 2 hola prueba 2 hola prueba 2 hola prueba 2 hola prueba 2 hola prueba 2 hola prueba 2 hola prueba 2 hola prueba 2 hola prueba 2 hola prueba 2 hola prueba 2 hola prueba 2 hola prueba 2 hola prueba 2 hola prueba 2 hola prueba 2 hola prueba 2 hola prueba 2 hola prueba 2</w:t>
             </w:r>
             <w:proofErr w:type="spellStart"/>
             <w:r>
@@ -5697,7 +5697,20 @@
                 <w:szCs w:val="18"/>
                 <w:lang w:eastAsia="es-CO"/>
               </w:rPr>
-              <w:t/>
+              <w:t xml:space="preserve">SE DEBE SOLICITAR A LA ORIP QUE INCLUYA EN LAS COMPLEMENTACIONES DEL FMI, LA TRADICION DEL PREDIO OBJETO DE ESTUDIO.</w:t>
+            </w:r>
+            <w:r>
+              <w:br/>
+            </w:r>
+            <w:r>
+              <w:rPr>
+                <w:rFonts w:ascii="Trebuchet MS" w:eastAsia="Times New Roman" w:hAnsi="Trebuchet MS" w:cs="Times New Roman"/>
+                <w:color w:val="808080" w:themeColor="background1" w:themeShade="80"/>
+                <w:sz w:val="18"/>
+                <w:szCs w:val="18"/>
+                <w:lang w:eastAsia="es-CO"/>
+              </w:rPr>
+              <w:t xml:space="preserve">DE ACUERDO A LA SENTENCIA DE ADJUDICACION EL PREDIO CUENTA CON UN AREA DE 1.867 HECTAREAS; SE DEBE SOLICITAR A LA ORIP QUE INCLUYA DICHA AREA EN LA CABIDA Y LINDEROS DEL FMI TODA VEZ QUE, SOLO NOMBRE LOS LINDEROS SIN LA CABIDA.</w:t>
             </w:r>
           </w:p>
         </w:tc>
@@ -6059,7 +6072,7 @@
               <w:szCs w:val="18"/>
               <w:lang w:eastAsia="es-CO"/>
             </w:rPr>
-            <w:t xml:space="preserve">EAAB3694</w:t>
+            <w:t xml:space="preserve">EAAB0001</w:t>
           </w:r>
           <w:proofErr w:type="spellStart"/>
           <w:r>
@@ -6199,7 +6212,7 @@
               <w:szCs w:val="18"/>
               <w:lang w:eastAsia="es-CO"/>
             </w:rPr>
-            <w:t xml:space="preserve">1</w:t>
+            <w:t xml:space="preserve">11</w:t>
           </w:r>
           <w:proofErr w:type="spellStart"/>
           <w:r>

</xml_diff>